<commit_message>
Update Luận văn.docx document
Revised the contents of the Luận văn.docx file. Specific changes are not detailed due to the binary nature of the file.
</commit_message>
<xml_diff>
--- a/Luận văn.docx
+++ b/Luận văn.docx
@@ -115,7 +115,25 @@
           <w:szCs w:val="26"/>
           <w:lang w:val="en-US"/>
         </w:rPr>
-        <w:t>Trong bối cảnh công nghệ phát triển và yêu cầu tự động hóa ngày càng gia tăng, sự phát tiến bộ này đã cung cấp những cơ hội mới trong một kỷ nguyên số hóa. Đồng thời, nó cũng tạo ra nhu cầu ứng dụng công nghệ vào việc tự động hóa các công việc thủ công, đặc biệt là trong công tác quản lý. Việc tận dụng công nghệ vào công tác quản lý tài liệu cho phép chuẩn hóa các đối tượng liên quan về mặt hình thức và nội dung, giúp giữ tính nhất quán và tăng độ tin cậy, chính xác.</w:t>
+        <w:t xml:space="preserve">Trong bối cảnh công nghệ phát triển và yêu cầu tự động hóa ngày càng gia tăng, sự phát </w:t>
+      </w:r>
+      <w:r>
+        <w:rPr>
+          <w:rFonts w:asciiTheme="majorHAnsi" w:hAnsiTheme="majorHAnsi" w:cstheme="majorHAnsi"/>
+          <w:sz w:val="26"/>
+          <w:szCs w:val="26"/>
+          <w:lang w:val="en-US"/>
+        </w:rPr>
+        <w:t xml:space="preserve">triển </w:t>
+      </w:r>
+      <w:r>
+        <w:rPr>
+          <w:rFonts w:asciiTheme="majorHAnsi" w:hAnsiTheme="majorHAnsi" w:cstheme="majorHAnsi"/>
+          <w:sz w:val="26"/>
+          <w:szCs w:val="26"/>
+          <w:lang w:val="en-US"/>
+        </w:rPr>
+        <w:t>tiến bộ này đã cung cấp những cơ hội mới trong một kỷ nguyên số hóa. Đồng thời, nó cũng tạo ra nhu cầu ứng dụng công nghệ vào việc tự động hóa các công việc thủ công, đặc biệt là trong công tác quản lý. Việc tận dụng công nghệ vào công tác quản lý tài liệu cho phép chuẩn hóa các đối tượng liên quan về mặt hình thức và nội dung, giúp giữ tính nhất quán và tăng độ tin cậy, chính xác.</w:t>
       </w:r>
     </w:p>
     <w:p>
@@ -294,25 +312,16 @@
           <w:szCs w:val="26"/>
           <w:lang w:val="en-US"/>
         </w:rPr>
-        <w:t xml:space="preserve">RQ1: </w:t>
-      </w:r>
-      <w:r>
-        <w:rPr>
-          <w:rFonts w:asciiTheme="majorHAnsi" w:hAnsiTheme="majorHAnsi" w:cstheme="majorHAnsi"/>
-          <w:sz w:val="26"/>
-          <w:szCs w:val="26"/>
-          <w:lang w:val="en-US"/>
-        </w:rPr>
-        <w:t>Làm thế nào để tổ chức và lưu trữ một thiết kế chuẩn trong hệ thống</w:t>
-      </w:r>
-      <w:r>
-        <w:rPr>
-          <w:rFonts w:asciiTheme="majorHAnsi" w:hAnsiTheme="majorHAnsi" w:cstheme="majorHAnsi"/>
-          <w:sz w:val="26"/>
-          <w:szCs w:val="26"/>
-          <w:lang w:val="en-US"/>
-        </w:rPr>
-        <w:t>?</w:t>
+        <w:t xml:space="preserve">RQ4: </w:t>
+      </w:r>
+      <w:r>
+        <w:rPr>
+          <w:rFonts w:asciiTheme="majorHAnsi" w:hAnsiTheme="majorHAnsi" w:cstheme="majorHAnsi"/>
+          <w:sz w:val="26"/>
+          <w:szCs w:val="26"/>
+          <w:lang w:val="en-US"/>
+        </w:rPr>
+        <w:t>Đâu là cách tối ưu để tổ chức lưu trữ dữ liệu đề cương nhằm đảm bảo đáp ứng đủ yêu cầu của một đề cương chuẩn?</w:t>
       </w:r>
     </w:p>
     <w:p>
@@ -338,16 +347,43 @@
           <w:szCs w:val="26"/>
           <w:lang w:val="en-US"/>
         </w:rPr>
-        <w:t>RQ2: Làm thế nào để</w:t>
-      </w:r>
-      <w:r>
-        <w:rPr>
-          <w:rFonts w:asciiTheme="majorHAnsi" w:hAnsiTheme="majorHAnsi" w:cstheme="majorHAnsi"/>
-          <w:sz w:val="26"/>
-          <w:szCs w:val="26"/>
-          <w:lang w:val="en-US"/>
-        </w:rPr>
-        <w:t xml:space="preserve"> cho phép người dùng tự tạo bản thiết kế và liên kết với các dữ liệu thuộc biểu mẫu?</w:t>
+        <w:t>RQ</w:t>
+      </w:r>
+      <w:r>
+        <w:rPr>
+          <w:rFonts w:asciiTheme="majorHAnsi" w:hAnsiTheme="majorHAnsi" w:cstheme="majorHAnsi"/>
+          <w:sz w:val="26"/>
+          <w:szCs w:val="26"/>
+          <w:lang w:val="en-US"/>
+        </w:rPr>
+        <w:t>2</w:t>
+      </w:r>
+      <w:r>
+        <w:rPr>
+          <w:rFonts w:asciiTheme="majorHAnsi" w:hAnsiTheme="majorHAnsi" w:cstheme="majorHAnsi"/>
+          <w:sz w:val="26"/>
+          <w:szCs w:val="26"/>
+          <w:lang w:val="en-US"/>
+        </w:rPr>
+        <w:t xml:space="preserve">: </w:t>
+      </w:r>
+      <w:r>
+        <w:rPr>
+          <w:rFonts w:asciiTheme="majorHAnsi" w:hAnsiTheme="majorHAnsi" w:cstheme="majorHAnsi"/>
+          <w:sz w:val="26"/>
+          <w:szCs w:val="26"/>
+          <w:lang w:val="en-US"/>
+        </w:rPr>
+        <w:t>Làm thế nào để tổ chức và lưu trữ một thiết kế chuẩn trong hệ thống</w:t>
+      </w:r>
+      <w:r>
+        <w:rPr>
+          <w:rFonts w:asciiTheme="majorHAnsi" w:hAnsiTheme="majorHAnsi" w:cstheme="majorHAnsi"/>
+          <w:sz w:val="26"/>
+          <w:szCs w:val="26"/>
+          <w:lang w:val="en-US"/>
+        </w:rPr>
+        <w:t>?</w:t>
       </w:r>
     </w:p>
     <w:p>
@@ -373,7 +409,78 @@
           <w:szCs w:val="26"/>
           <w:lang w:val="en-US"/>
         </w:rPr>
-        <w:t xml:space="preserve">RQ3: </w:t>
+        <w:t>RQ</w:t>
+      </w:r>
+      <w:r>
+        <w:rPr>
+          <w:rFonts w:asciiTheme="majorHAnsi" w:hAnsiTheme="majorHAnsi" w:cstheme="majorHAnsi"/>
+          <w:sz w:val="26"/>
+          <w:szCs w:val="26"/>
+          <w:lang w:val="en-US"/>
+        </w:rPr>
+        <w:t>3</w:t>
+      </w:r>
+      <w:r>
+        <w:rPr>
+          <w:rFonts w:asciiTheme="majorHAnsi" w:hAnsiTheme="majorHAnsi" w:cstheme="majorHAnsi"/>
+          <w:sz w:val="26"/>
+          <w:szCs w:val="26"/>
+          <w:lang w:val="en-US"/>
+        </w:rPr>
+        <w:t>: Làm thế nào để</w:t>
+      </w:r>
+      <w:r>
+        <w:rPr>
+          <w:rFonts w:asciiTheme="majorHAnsi" w:hAnsiTheme="majorHAnsi" w:cstheme="majorHAnsi"/>
+          <w:sz w:val="26"/>
+          <w:szCs w:val="26"/>
+          <w:lang w:val="en-US"/>
+        </w:rPr>
+        <w:t xml:space="preserve"> cho phép người dùng tự tạo bản thiết kế và liên kết với các dữ liệu thuộc biểu mẫu?</w:t>
+      </w:r>
+    </w:p>
+    <w:p>
+      <w:pPr>
+        <w:pStyle w:val="ListParagraph"/>
+        <w:numPr>
+          <w:ilvl w:val="0"/>
+          <w:numId w:val="3"/>
+        </w:numPr>
+        <w:spacing w:after="0" w:line="288" w:lineRule="auto"/>
+        <w:jc w:val="both"/>
+        <w:rPr>
+          <w:rFonts w:asciiTheme="majorHAnsi" w:hAnsiTheme="majorHAnsi" w:cstheme="majorHAnsi"/>
+          <w:sz w:val="26"/>
+          <w:szCs w:val="26"/>
+          <w:lang w:val="en-US"/>
+        </w:rPr>
+      </w:pPr>
+      <w:r>
+        <w:rPr>
+          <w:rFonts w:asciiTheme="majorHAnsi" w:hAnsiTheme="majorHAnsi" w:cstheme="majorHAnsi"/>
+          <w:sz w:val="26"/>
+          <w:szCs w:val="26"/>
+          <w:lang w:val="en-US"/>
+        </w:rPr>
+        <w:t>RQ</w:t>
+      </w:r>
+      <w:r>
+        <w:rPr>
+          <w:rFonts w:asciiTheme="majorHAnsi" w:hAnsiTheme="majorHAnsi" w:cstheme="majorHAnsi"/>
+          <w:sz w:val="26"/>
+          <w:szCs w:val="26"/>
+          <w:lang w:val="en-US"/>
+        </w:rPr>
+        <w:t>4</w:t>
+      </w:r>
+      <w:r>
+        <w:rPr>
+          <w:rFonts w:asciiTheme="majorHAnsi" w:hAnsiTheme="majorHAnsi" w:cstheme="majorHAnsi"/>
+          <w:sz w:val="26"/>
+          <w:szCs w:val="26"/>
+          <w:lang w:val="en-US"/>
+        </w:rPr>
+        <w:t xml:space="preserve">: </w:t>
       </w:r>
       <w:r>
         <w:rPr>
@@ -621,6 +728,7 @@
           <w:szCs w:val="26"/>
           <w:lang w:val="en-US"/>
         </w:rPr>
+        <w:lastRenderedPageBreak/>
         <w:t>Trong</w:t>
       </w:r>
       <w:r>
@@ -702,17 +810,7 @@
           <w:szCs w:val="26"/>
           <w:lang w:val="en-US"/>
         </w:rPr>
-        <w:t xml:space="preserve">Công tác thực hiện đề cương bao gồm cả việc soạn </w:t>
-      </w:r>
-      <w:r>
-        <w:rPr>
-          <w:rFonts w:asciiTheme="majorHAnsi" w:hAnsiTheme="majorHAnsi" w:cstheme="majorHAnsi"/>
-          <w:sz w:val="26"/>
-          <w:szCs w:val="26"/>
-          <w:lang w:val="en-US"/>
-        </w:rPr>
-        <w:lastRenderedPageBreak/>
-        <w:t xml:space="preserve">thảo nội dung, lẫn định dạng nội dung. </w:t>
+        <w:t xml:space="preserve">Công tác thực hiện đề cương bao gồm cả việc soạn thảo nội dung, lẫn định dạng nội dung. </w:t>
       </w:r>
       <w:r>
         <w:rPr>
@@ -778,7 +876,16 @@
           <w:szCs w:val="26"/>
           <w:lang w:val="en-US"/>
         </w:rPr>
-        <w:t>Đối với việc quản lý dữ liệu theo từng trường</w:t>
+        <w:t>Một trong những cách quản lý dữ liệu đã biết chính là</w:t>
+      </w:r>
+      <w:r>
+        <w:rPr>
+          <w:rFonts w:asciiTheme="majorHAnsi" w:hAnsiTheme="majorHAnsi" w:cstheme="majorHAnsi"/>
+          <w:sz w:val="26"/>
+          <w:szCs w:val="26"/>
+          <w:lang w:val="en-US"/>
+        </w:rPr>
+        <w:t xml:space="preserve"> quản lý dữ liệu theo từng trường</w:t>
       </w:r>
       <w:r>
         <w:rPr>
@@ -796,25 +903,79 @@
           <w:szCs w:val="26"/>
           <w:lang w:val="en-US"/>
         </w:rPr>
-        <w:t xml:space="preserve">, </w:t>
-      </w:r>
-      <w:r>
-        <w:rPr>
-          <w:rFonts w:asciiTheme="majorHAnsi" w:hAnsiTheme="majorHAnsi" w:cstheme="majorHAnsi"/>
-          <w:sz w:val="26"/>
-          <w:szCs w:val="26"/>
-          <w:lang w:val="en-US"/>
-        </w:rPr>
-        <w:t xml:space="preserve">mô hình </w:t>
-      </w:r>
-      <w:r>
-        <w:rPr>
-          <w:rFonts w:asciiTheme="majorHAnsi" w:hAnsiTheme="majorHAnsi" w:cstheme="majorHAnsi"/>
-          <w:sz w:val="26"/>
-          <w:szCs w:val="26"/>
-          <w:lang w:val="en-US"/>
-        </w:rPr>
-        <w:t xml:space="preserve">tạo thành một cặp câu hỏi và câu trả lời và quản lý dựa theo </w:t>
+        <w:t>. M</w:t>
+      </w:r>
+      <w:r>
+        <w:rPr>
+          <w:rFonts w:asciiTheme="majorHAnsi" w:hAnsiTheme="majorHAnsi" w:cstheme="majorHAnsi"/>
+          <w:sz w:val="26"/>
+          <w:szCs w:val="26"/>
+          <w:lang w:val="en-US"/>
+        </w:rPr>
+        <w:t>ô hình</w:t>
+      </w:r>
+      <w:r>
+        <w:rPr>
+          <w:rFonts w:asciiTheme="majorHAnsi" w:hAnsiTheme="majorHAnsi" w:cstheme="majorHAnsi"/>
+          <w:sz w:val="26"/>
+          <w:szCs w:val="26"/>
+          <w:lang w:val="en-US"/>
+        </w:rPr>
+        <w:t xml:space="preserve"> </w:t>
+      </w:r>
+      <w:r>
+        <w:rPr>
+          <w:rFonts w:asciiTheme="majorHAnsi" w:hAnsiTheme="majorHAnsi" w:cstheme="majorHAnsi"/>
+          <w:sz w:val="26"/>
+          <w:szCs w:val="26"/>
+          <w:lang w:val="en-US"/>
+        </w:rPr>
+        <w:t>này</w:t>
+      </w:r>
+      <w:r>
+        <w:rPr>
+          <w:rFonts w:asciiTheme="majorHAnsi" w:hAnsiTheme="majorHAnsi" w:cstheme="majorHAnsi"/>
+          <w:sz w:val="26"/>
+          <w:szCs w:val="26"/>
+          <w:lang w:val="en-US"/>
+        </w:rPr>
+        <w:t xml:space="preserve"> </w:t>
+      </w:r>
+      <w:r>
+        <w:rPr>
+          <w:rFonts w:asciiTheme="majorHAnsi" w:hAnsiTheme="majorHAnsi" w:cstheme="majorHAnsi"/>
+          <w:sz w:val="26"/>
+          <w:szCs w:val="26"/>
+          <w:lang w:val="en-US"/>
+        </w:rPr>
+        <w:t>bao gồm danh sách các</w:t>
+      </w:r>
+      <w:r>
+        <w:rPr>
+          <w:rFonts w:asciiTheme="majorHAnsi" w:hAnsiTheme="majorHAnsi" w:cstheme="majorHAnsi"/>
+          <w:sz w:val="26"/>
+          <w:szCs w:val="26"/>
+          <w:lang w:val="en-US"/>
+        </w:rPr>
+        <w:t xml:space="preserve"> cặp câu hỏi và câu trả lời</w:t>
+      </w:r>
+      <w:r>
+        <w:rPr>
+          <w:rFonts w:asciiTheme="majorHAnsi" w:hAnsiTheme="majorHAnsi" w:cstheme="majorHAnsi"/>
+          <w:sz w:val="26"/>
+          <w:szCs w:val="26"/>
+          <w:lang w:val="en-US"/>
+        </w:rPr>
+        <w:t xml:space="preserve">; </w:t>
+      </w:r>
+      <w:r>
+        <w:rPr>
+          <w:rFonts w:asciiTheme="majorHAnsi" w:hAnsiTheme="majorHAnsi" w:cstheme="majorHAnsi"/>
+          <w:sz w:val="26"/>
+          <w:szCs w:val="26"/>
+          <w:lang w:val="en-US"/>
+        </w:rPr>
+        <w:t xml:space="preserve">quản lý dựa theo </w:t>
       </w:r>
       <w:r>
         <w:rPr>
@@ -1041,16 +1202,25 @@
           <w:szCs w:val="26"/>
           <w:lang w:val="en-US"/>
         </w:rPr>
-        <w:t xml:space="preserve">Kết quả nghiên cứu cho thấy nếu </w:t>
-      </w:r>
-      <w:r>
-        <w:rPr>
-          <w:rFonts w:asciiTheme="majorHAnsi" w:hAnsiTheme="majorHAnsi" w:cstheme="majorHAnsi"/>
-          <w:sz w:val="26"/>
-          <w:szCs w:val="26"/>
-          <w:lang w:val="en-US"/>
-        </w:rPr>
-        <w:t xml:space="preserve">được sử dụng đúng, khảo sát online </w:t>
+        <w:t>Kết quả nghiên cứu cho thấy</w:t>
+      </w:r>
+      <w:r>
+        <w:rPr>
+          <w:rFonts w:asciiTheme="majorHAnsi" w:hAnsiTheme="majorHAnsi" w:cstheme="majorHAnsi"/>
+          <w:sz w:val="26"/>
+          <w:szCs w:val="26"/>
+          <w:lang w:val="en-US"/>
+        </w:rPr>
+        <w:t xml:space="preserve"> </w:t>
+      </w:r>
+      <w:r>
+        <w:rPr>
+          <w:rFonts w:asciiTheme="majorHAnsi" w:hAnsiTheme="majorHAnsi" w:cstheme="majorHAnsi"/>
+          <w:sz w:val="26"/>
+          <w:szCs w:val="26"/>
+          <w:lang w:val="en-US"/>
+        </w:rPr>
+        <w:t xml:space="preserve">khảo sát online </w:t>
       </w:r>
       <w:r>
         <w:rPr>
@@ -1607,16 +1777,25 @@
           <w:szCs w:val="26"/>
           <w:lang w:val="en-US"/>
         </w:rPr>
-        <w:t xml:space="preserve">Google Form, Jotform </w:t>
-      </w:r>
-      <w:r>
-        <w:rPr>
-          <w:rFonts w:asciiTheme="majorHAnsi" w:hAnsiTheme="majorHAnsi" w:cstheme="majorHAnsi"/>
-          <w:sz w:val="26"/>
-          <w:szCs w:val="26"/>
-          <w:lang w:val="en-US"/>
-        </w:rPr>
-        <w:t xml:space="preserve">đồng thời là một website hỗ trợ việc quản lý biểu mẫu cũng được áp dụng rộng rãi vào nhiều trường đại học như Đại học Leiden, Cao đẳng Ithaca, Cao đẳng Wheaton, Đại học Minnesota,… </w:t>
+        <w:t>Google Form, Jotform</w:t>
+      </w:r>
+      <w:r>
+        <w:rPr>
+          <w:rFonts w:asciiTheme="majorHAnsi" w:hAnsiTheme="majorHAnsi" w:cstheme="majorHAnsi"/>
+          <w:sz w:val="26"/>
+          <w:szCs w:val="26"/>
+          <w:lang w:val="en-US"/>
+        </w:rPr>
+        <w:t xml:space="preserve"> cũng </w:t>
+      </w:r>
+      <w:r>
+        <w:rPr>
+          <w:rFonts w:asciiTheme="majorHAnsi" w:hAnsiTheme="majorHAnsi" w:cstheme="majorHAnsi"/>
+          <w:sz w:val="26"/>
+          <w:szCs w:val="26"/>
+          <w:lang w:val="en-US"/>
+        </w:rPr>
+        <w:t xml:space="preserve">là một website hỗ trợ việc quản lý biểu mẫu cũng được áp dụng rộng rãi vào nhiều trường đại học như Đại học Leiden, Cao đẳng Ithaca, Cao đẳng Wheaton, Đại học Minnesota,… </w:t>
       </w:r>
       <w:r>
         <w:rPr>
@@ -1928,7 +2107,17 @@
           <w:szCs w:val="26"/>
           <w:lang w:val="en-US"/>
         </w:rPr>
-        <w:t>mang đến nhiều lợi ích khác nhau cho sinh viên</w:t>
+        <w:t xml:space="preserve">mang đến nhiều lợi ích </w:t>
+      </w:r>
+      <w:r>
+        <w:rPr>
+          <w:rFonts w:asciiTheme="majorHAnsi" w:hAnsiTheme="majorHAnsi" w:cstheme="majorHAnsi"/>
+          <w:sz w:val="26"/>
+          <w:szCs w:val="26"/>
+          <w:lang w:val="en-US"/>
+        </w:rPr>
+        <w:lastRenderedPageBreak/>
+        <w:t>khác nhau cho sinh viên</w:t>
       </w:r>
       <w:r>
         <w:rPr>
@@ -1972,7 +2161,6 @@
           <w:szCs w:val="26"/>
           <w:lang w:val="en-US"/>
         </w:rPr>
-        <w:lastRenderedPageBreak/>
         <w:t xml:space="preserve">Tuy vậy, các công cụ </w:t>
       </w:r>
       <w:r>
@@ -2676,7 +2864,17 @@
           <w:szCs w:val="26"/>
           <w:lang w:val="en-US"/>
         </w:rPr>
-        <w:t xml:space="preserve">, cho phép mở rộng phạm vi tài liệu được hỗ trợ bên cạnh tài liệu đề cương luận văn ban đầu, đồng thời hỗ trợ các tính năng liên quan như quản lý và sắp xếp lịch bảo vệ luận văn, </w:t>
+        <w:t xml:space="preserve">, cho phép mở rộng phạm vi tài liệu được hỗ trợ bên cạnh tài liệu đề cương luận văn ban đầu, đồng thời hỗ trợ các tính năng liên quan như quản lý và sắp xếp lịch bảo </w:t>
+      </w:r>
+      <w:r>
+        <w:rPr>
+          <w:rFonts w:asciiTheme="majorHAnsi" w:hAnsiTheme="majorHAnsi" w:cstheme="majorHAnsi"/>
+          <w:sz w:val="26"/>
+          <w:szCs w:val="26"/>
+          <w:lang w:val="en-US"/>
+        </w:rPr>
+        <w:lastRenderedPageBreak/>
+        <w:t xml:space="preserve">vệ luận văn, </w:t>
       </w:r>
       <w:r>
         <w:rPr>
@@ -2706,7 +2904,6 @@
           <w:szCs w:val="26"/>
           <w:lang w:val="en-US"/>
         </w:rPr>
-        <w:lastRenderedPageBreak/>
         <w:t xml:space="preserve">Đề tài mang ý nghĩa </w:t>
       </w:r>
       <w:r>
@@ -2975,6 +3172,36 @@
           <w:szCs w:val="26"/>
           <w:lang w:val="en-US"/>
         </w:rPr>
+        <w:t>Nghiên cứu áp dụng dịch vụ b</w:t>
+      </w:r>
+      <w:r>
+        <w:rPr>
+          <w:rFonts w:asciiTheme="majorHAnsi" w:hAnsiTheme="majorHAnsi" w:cstheme="majorHAnsi"/>
+          <w:sz w:val="26"/>
+          <w:szCs w:val="26"/>
+          <w:lang w:val="en-US"/>
+        </w:rPr>
+        <w:t>ên ngoài giúp giảm thiểu thời gian cài đặt hệ thống.</w:t>
+      </w:r>
+    </w:p>
+    <w:p>
+      <w:pPr>
+        <w:spacing w:after="0" w:line="288" w:lineRule="auto"/>
+        <w:jc w:val="both"/>
+        <w:rPr>
+          <w:rFonts w:asciiTheme="majorHAnsi" w:hAnsiTheme="majorHAnsi" w:cstheme="majorHAnsi"/>
+          <w:sz w:val="26"/>
+          <w:szCs w:val="26"/>
+          <w:lang w:val="en-US"/>
+        </w:rPr>
+      </w:pPr>
+      <w:r>
+        <w:rPr>
+          <w:rFonts w:asciiTheme="majorHAnsi" w:hAnsiTheme="majorHAnsi" w:cstheme="majorHAnsi"/>
+          <w:sz w:val="26"/>
+          <w:szCs w:val="26"/>
+          <w:lang w:val="en-US"/>
+        </w:rPr>
         <w:t>So sánh hiệu suất sử dụng và áp dụng các phương pháp tối ưu hiệu suất</w:t>
       </w:r>
       <w:r>
@@ -3109,7 +3336,7 @@
           <w:szCs w:val="26"/>
           <w:lang w:val="en-US"/>
         </w:rPr>
-        <w:t xml:space="preserve">Đối tượng nghiên cứu là website sử dụng trong để thực hiện định dạng đề cương, tài liệu </w:t>
+        <w:t xml:space="preserve">Đối tượng nghiên cứu là website sử dụng để thực hiện định dạng đề cương, tài liệu </w:t>
       </w:r>
       <w:r>
         <w:rPr>
@@ -3249,7 +3476,7 @@
           <w:szCs w:val="26"/>
           <w:lang w:val="en-US"/>
         </w:rPr>
-        <w:t xml:space="preserve"> Xây dựng tài liệu thiết kế, bộ nhận diện đảm bảo tính chuyên môn cho phép triển khai vào thực tiễn. Tạo ra bản mẫu giao diện hệ thống.</w:t>
+        <w:t xml:space="preserve"> Xây dựng bộ nhận diện đảm bảo tính chuyên môn cho phép triển khai vào thực tiễn. Tạo ra bản mẫu giao diện hệ thống.</w:t>
       </w:r>
     </w:p>
     <w:p>
@@ -3288,7 +3515,25 @@
           <w:szCs w:val="26"/>
           <w:lang w:val="en-US"/>
         </w:rPr>
-        <w:t xml:space="preserve">. Hệ thống có thể được triển khai trên nhiều dịch vụ triển khai khác nhau, chia thành dịch vụ bao gồm CSDL, </w:t>
+        <w:t xml:space="preserve">. Hệ thống có thể được triển khai trên nhiều dịch vụ triển khai khác nhau, chia thành </w:t>
+      </w:r>
+      <w:r>
+        <w:rPr>
+          <w:rFonts w:asciiTheme="majorHAnsi" w:hAnsiTheme="majorHAnsi" w:cstheme="majorHAnsi"/>
+          <w:sz w:val="26"/>
+          <w:szCs w:val="26"/>
+          <w:lang w:val="en-US"/>
+        </w:rPr>
+        <w:t xml:space="preserve">các </w:t>
+      </w:r>
+      <w:r>
+        <w:rPr>
+          <w:rFonts w:asciiTheme="majorHAnsi" w:hAnsiTheme="majorHAnsi" w:cstheme="majorHAnsi"/>
+          <w:sz w:val="26"/>
+          <w:szCs w:val="26"/>
+          <w:lang w:val="en-US"/>
+        </w:rPr>
+        <w:t xml:space="preserve">dịch vụ bao gồm CSDL, </w:t>
       </w:r>
       <w:r>
         <w:rPr>
@@ -3420,7 +3665,7 @@
           <w:szCs w:val="26"/>
           <w:lang w:val="en-US"/>
         </w:rPr>
-        <w:t>, đáp ứng độ nhu cầu và mức độ trải nghiệm</w:t>
+        <w:t>, đáp ứng nhu cầu và mức độ trải nghiệm</w:t>
       </w:r>
       <w:r>
         <w:rPr>
@@ -3461,6 +3706,17 @@
         </w:rPr>
         <w:t>Đề xuất cải tiến: (nếu có)</w:t>
       </w:r>
+      <w:r>
+        <w:rPr>
+          <w:rFonts w:asciiTheme="majorHAnsi" w:hAnsiTheme="majorHAnsi" w:cstheme="majorHAnsi"/>
+          <w:sz w:val="26"/>
+          <w:szCs w:val="26"/>
+          <w:lang w:val="en-US"/>
+        </w:rPr>
+        <w:t>.</w:t>
+      </w:r>
+      <w:bookmarkStart w:id="0" w:name="_GoBack"/>
+      <w:bookmarkEnd w:id="0"/>
     </w:p>
     <w:p>
       <w:pPr>
@@ -3506,6 +3762,7 @@
           <w:szCs w:val="26"/>
           <w:lang w:val="en-US"/>
         </w:rPr>
+        <w:lastRenderedPageBreak/>
         <w:t>Bố cục quyển luận văn bao gồm ba phần chính: phần mở đầu, phần nội dung và phần kết luận</w:t>
       </w:r>
       <w:r>
@@ -3537,7 +3794,6 @@
           <w:szCs w:val="26"/>
           <w:lang w:val="en-US"/>
         </w:rPr>
-        <w:lastRenderedPageBreak/>
         <w:t xml:space="preserve">Phần mở đầu: </w:t>
       </w:r>
       <w:r>
@@ -3688,8 +3944,6 @@
           <w:lang w:val="en-US"/>
         </w:rPr>
       </w:pPr>
-      <w:bookmarkStart w:id="0" w:name="_GoBack"/>
-      <w:bookmarkEnd w:id="0"/>
     </w:p>
     <w:sectPr>
       <w:pgSz w:w="11906" w:h="16838"/>

</xml_diff>